<commit_message>
Resource management before asking the prof
</commit_message>
<xml_diff>
--- a/backend/BE_services.docx
+++ b/backend/BE_services.docx
@@ -1031,7 +1031,39 @@
                 <w:sz w:val="28"/>
                 <w:szCs w:val="28"/>
               </w:rPr>
-              <w:t>MarketStock</w:t>
+              <w:t>Market</w:t>
+            </w:r>
+            <w:r>
+              <w:rPr>
+                <w:sz w:val="28"/>
+                <w:szCs w:val="28"/>
+              </w:rPr>
+              <w:t>Products</w:t>
+            </w:r>
+            <w:proofErr w:type="spellEnd"/>
+          </w:p>
+          <w:p>
+            <w:pPr>
+              <w:jc w:val="center"/>
+              <w:rPr>
+                <w:sz w:val="28"/>
+                <w:szCs w:val="28"/>
+              </w:rPr>
+            </w:pPr>
+            <w:proofErr w:type="spellStart"/>
+            <w:r>
+              <w:rPr>
+                <w:sz w:val="28"/>
+                <w:szCs w:val="28"/>
+              </w:rPr>
+              <w:t>sIn</w:t>
+            </w:r>
+            <w:r>
+              <w:rPr>
+                <w:sz w:val="28"/>
+                <w:szCs w:val="28"/>
+              </w:rPr>
+              <w:t>Stock</w:t>
             </w:r>
             <w:proofErr w:type="spellEnd"/>
           </w:p>
@@ -1143,9 +1175,35 @@
                 <w:szCs w:val="28"/>
                 <w:lang w:val="en-US"/>
               </w:rPr>
-              <w:t>UserProducts</w:t>
+              <w:t>User</w:t>
+            </w:r>
+            <w:r>
+              <w:rPr>
+                <w:sz w:val="28"/>
+                <w:szCs w:val="28"/>
+                <w:lang w:val="en-US"/>
+              </w:rPr>
+              <w:t>Saved</w:t>
             </w:r>
             <w:proofErr w:type="spellEnd"/>
+          </w:p>
+          <w:p>
+            <w:pPr>
+              <w:jc w:val="center"/>
+              <w:rPr>
+                <w:sz w:val="28"/>
+                <w:szCs w:val="28"/>
+                <w:lang w:val="en-US"/>
+              </w:rPr>
+            </w:pPr>
+            <w:r>
+              <w:rPr>
+                <w:sz w:val="28"/>
+                <w:szCs w:val="28"/>
+                <w:lang w:val="en-US"/>
+              </w:rPr>
+              <w:t>Products</w:t>
+            </w:r>
           </w:p>
           <w:p>
             <w:pPr>

</xml_diff>

<commit_message>
started api specification of qrmeats
</commit_message>
<xml_diff>
--- a/backend/BE_services.docx
+++ b/backend/BE_services.docx
@@ -1,6 +1,6 @@
 
 <file path=word/document.xml><?xml version="1.0" encoding="utf-8"?>
-<w:document xmlns:wpc="http://schemas.microsoft.com/office/word/2010/wordprocessingCanvas" xmlns:cx="http://schemas.microsoft.com/office/drawing/2014/chartex" xmlns:cx1="http://schemas.microsoft.com/office/drawing/2015/9/8/chartex" xmlns:cx2="http://schemas.microsoft.com/office/drawing/2015/10/21/chartex" xmlns:cx3="http://schemas.microsoft.com/office/drawing/2016/5/9/chartex" xmlns:cx4="http://schemas.microsoft.com/office/drawing/2016/5/10/chartex" xmlns:cx5="http://schemas.microsoft.com/office/drawing/2016/5/11/chartex" xmlns:cx6="http://schemas.microsoft.com/office/drawing/2016/5/12/chartex" xmlns:cx7="http://schemas.microsoft.com/office/drawing/2016/5/13/chartex" xmlns:cx8="http://schemas.microsoft.com/office/drawing/2016/5/14/chartex" xmlns:mc="http://schemas.openxmlformats.org/markup-compatibility/2006" xmlns:aink="http://schemas.microsoft.com/office/drawing/2016/ink" xmlns:am3d="http://schemas.microsoft.com/office/drawing/2017/model3d" xmlns:o="urn:schemas-microsoft-com:office:office" xmlns:oel="http://schemas.microsoft.com/office/2019/extlst" xmlns:r="http://schemas.openxmlformats.org/officeDocument/2006/relationships" xmlns:m="http://schemas.openxmlformats.org/officeDocument/2006/math" xmlns:v="urn:schemas-microsoft-com:vml" xmlns:wp14="http://schemas.microsoft.com/office/word/2010/wordprocessingDrawing" xmlns:wp="http://schemas.openxmlformats.org/drawingml/2006/wordprocessingDrawing" xmlns:w10="urn:schemas-microsoft-com:office:word" xmlns:w="http://schemas.openxmlformats.org/wordprocessingml/2006/main" xmlns:w14="http://schemas.microsoft.com/office/word/2010/wordml" xmlns:w15="http://schemas.microsoft.com/office/word/2012/wordml" xmlns:w16cex="http://schemas.microsoft.com/office/word/2018/wordml/cex" xmlns:w16cid="http://schemas.microsoft.com/office/word/2016/wordml/cid" xmlns:w16="http://schemas.microsoft.com/office/word/2018/wordml" xmlns:w16sdtdh="http://schemas.microsoft.com/office/word/2020/wordml/sdtdatahash" xmlns:w16se="http://schemas.microsoft.com/office/word/2015/wordml/symex" xmlns:wpg="http://schemas.microsoft.com/office/word/2010/wordprocessingGroup" xmlns:wpi="http://schemas.microsoft.com/office/word/2010/wordprocessingInk" xmlns:wne="http://schemas.microsoft.com/office/word/2006/wordml" xmlns:wps="http://schemas.microsoft.com/office/word/2010/wordprocessingShape" mc:Ignorable="w14 w15 w16se w16cid w16 w16cex w16sdtdh wp14">
+<w:document xmlns:wpc="http://schemas.microsoft.com/office/word/2010/wordprocessingCanvas" xmlns:cx="http://schemas.microsoft.com/office/drawing/2014/chartex" xmlns:cx1="http://schemas.microsoft.com/office/drawing/2015/9/8/chartex" xmlns:cx2="http://schemas.microsoft.com/office/drawing/2015/10/21/chartex" xmlns:cx3="http://schemas.microsoft.com/office/drawing/2016/5/9/chartex" xmlns:cx4="http://schemas.microsoft.com/office/drawing/2016/5/10/chartex" xmlns:cx5="http://schemas.microsoft.com/office/drawing/2016/5/11/chartex" xmlns:cx6="http://schemas.microsoft.com/office/drawing/2016/5/12/chartex" xmlns:cx7="http://schemas.microsoft.com/office/drawing/2016/5/13/chartex" xmlns:cx8="http://schemas.microsoft.com/office/drawing/2016/5/14/chartex" xmlns:mc="http://schemas.openxmlformats.org/markup-compatibility/2006" xmlns:aink="http://schemas.microsoft.com/office/drawing/2016/ink" xmlns:am3d="http://schemas.microsoft.com/office/drawing/2017/model3d" xmlns:o="urn:schemas-microsoft-com:office:office" xmlns:oel="http://schemas.microsoft.com/office/2019/extlst" xmlns:r="http://schemas.openxmlformats.org/officeDocument/2006/relationships" xmlns:m="http://schemas.openxmlformats.org/officeDocument/2006/math" xmlns:v="urn:schemas-microsoft-com:vml" xmlns:wp14="http://schemas.microsoft.com/office/word/2010/wordprocessingDrawing" xmlns:wp="http://schemas.openxmlformats.org/drawingml/2006/wordprocessingDrawing" xmlns:w10="urn:schemas-microsoft-com:office:word" xmlns:w="http://schemas.openxmlformats.org/wordprocessingml/2006/main" xmlns:w14="http://schemas.microsoft.com/office/word/2010/wordml" xmlns:w15="http://schemas.microsoft.com/office/word/2012/wordml" xmlns:w16cex="http://schemas.microsoft.com/office/word/2018/wordml/cex" xmlns:w16cid="http://schemas.microsoft.com/office/word/2016/wordml/cid" xmlns:w16="http://schemas.microsoft.com/office/word/2018/wordml" xmlns:w16du="http://schemas.microsoft.com/office/word/2023/wordml/word16du" xmlns:w16sdtdh="http://schemas.microsoft.com/office/word/2020/wordml/sdtdatahash" xmlns:w16se="http://schemas.microsoft.com/office/word/2015/wordml/symex" xmlns:wpg="http://schemas.microsoft.com/office/word/2010/wordprocessingGroup" xmlns:wpi="http://schemas.microsoft.com/office/word/2010/wordprocessingInk" xmlns:wne="http://schemas.microsoft.com/office/word/2006/wordml" xmlns:wps="http://schemas.microsoft.com/office/word/2010/wordprocessingShape" mc:Ignorable="w14 w15 w16se w16cid w16 w16cex w16sdtdh w16du wp14">
   <w:body>
     <w:tbl>
       <w:tblPr>
@@ -161,6 +161,7 @@
               <w:rPr>
                 <w:sz w:val="28"/>
                 <w:szCs w:val="28"/>
+                <w:highlight w:val="yellow"/>
               </w:rPr>
             </w:pPr>
             <w:proofErr w:type="spellStart"/>
@@ -168,17 +169,11 @@
               <w:rPr>
                 <w:sz w:val="28"/>
                 <w:szCs w:val="28"/>
-              </w:rPr>
-              <w:t>User</w:t>
+                <w:highlight w:val="yellow"/>
+              </w:rPr>
+              <w:t>Authentication</w:t>
             </w:r>
             <w:proofErr w:type="spellEnd"/>
-            <w:r>
-              <w:rPr>
-                <w:sz w:val="28"/>
-                <w:szCs w:val="28"/>
-              </w:rPr>
-              <w:t xml:space="preserve"> management</w:t>
-            </w:r>
           </w:p>
         </w:tc>
         <w:tc>
@@ -192,16 +187,36 @@
               <w:rPr>
                 <w:sz w:val="28"/>
                 <w:szCs w:val="28"/>
-                <w:lang w:val="en-US"/>
-              </w:rPr>
-            </w:pPr>
-            <w:r>
-              <w:rPr>
-                <w:sz w:val="28"/>
-                <w:szCs w:val="28"/>
-                <w:lang w:val="en-US"/>
-              </w:rPr>
-              <w:t xml:space="preserve">Manages users </w:t>
+                <w:highlight w:val="yellow"/>
+                <w:lang w:val="en-US"/>
+              </w:rPr>
+            </w:pPr>
+            <w:r>
+              <w:rPr>
+                <w:sz w:val="28"/>
+                <w:szCs w:val="28"/>
+                <w:highlight w:val="yellow"/>
+                <w:lang w:val="en-US"/>
+              </w:rPr>
+              <w:t>Manages auth</w:t>
+            </w:r>
+            <w:r>
+              <w:rPr>
+                <w:sz w:val="28"/>
+                <w:szCs w:val="28"/>
+                <w:highlight w:val="yellow"/>
+                <w:lang w:val="en-US"/>
+              </w:rPr>
+              <w:t>entication</w:t>
+            </w:r>
+            <w:r>
+              <w:rPr>
+                <w:sz w:val="28"/>
+                <w:szCs w:val="28"/>
+                <w:highlight w:val="yellow"/>
+                <w:lang w:val="en-US"/>
+              </w:rPr>
+              <w:t xml:space="preserve"> logic</w:t>
             </w:r>
           </w:p>
         </w:tc>
@@ -216,24 +231,38 @@
               <w:rPr>
                 <w:sz w:val="28"/>
                 <w:szCs w:val="28"/>
-                <w:lang w:val="en-US"/>
-              </w:rPr>
-            </w:pPr>
-            <w:r>
-              <w:rPr>
-                <w:sz w:val="28"/>
-                <w:szCs w:val="28"/>
-                <w:lang w:val="en-US"/>
-              </w:rPr>
-              <w:t>List of users</w:t>
-            </w:r>
-            <w:r>
-              <w:rPr>
-                <w:sz w:val="28"/>
-                <w:szCs w:val="28"/>
-                <w:lang w:val="en-US"/>
-              </w:rPr>
-              <w:t xml:space="preserve"> (</w:t>
+                <w:highlight w:val="yellow"/>
+                <w:lang w:val="en-US"/>
+              </w:rPr>
+            </w:pPr>
+            <w:r>
+              <w:rPr>
+                <w:sz w:val="28"/>
+                <w:szCs w:val="28"/>
+                <w:highlight w:val="yellow"/>
+                <w:lang w:val="en-US"/>
+              </w:rPr>
+              <w:t>List of pair</w:t>
+            </w:r>
+          </w:p>
+          <w:p>
+            <w:pPr>
+              <w:jc w:val="center"/>
+              <w:rPr>
+                <w:sz w:val="28"/>
+                <w:szCs w:val="28"/>
+                <w:highlight w:val="yellow"/>
+                <w:lang w:val="en-US"/>
+              </w:rPr>
+            </w:pPr>
+            <w:r>
+              <w:rPr>
+                <w:sz w:val="28"/>
+                <w:szCs w:val="28"/>
+                <w:highlight w:val="yellow"/>
+                <w:lang w:val="en-US"/>
+              </w:rPr>
+              <w:t>(</w:t>
             </w:r>
             <w:proofErr w:type="spellStart"/>
             <w:proofErr w:type="gramStart"/>
@@ -241,24 +270,18 @@
               <w:rPr>
                 <w:sz w:val="28"/>
                 <w:szCs w:val="28"/>
+                <w:highlight w:val="yellow"/>
                 <w:lang w:val="en-US"/>
               </w:rPr>
               <w:t>username,password</w:t>
             </w:r>
+            <w:proofErr w:type="spellEnd"/>
             <w:proofErr w:type="gramEnd"/>
             <w:r>
               <w:rPr>
                 <w:sz w:val="28"/>
                 <w:szCs w:val="28"/>
-                <w:lang w:val="en-US"/>
-              </w:rPr>
-              <w:t>,email</w:t>
-            </w:r>
-            <w:proofErr w:type="spellEnd"/>
-            <w:r>
-              <w:rPr>
-                <w:sz w:val="28"/>
-                <w:szCs w:val="28"/>
+                <w:highlight w:val="yellow"/>
                 <w:lang w:val="en-US"/>
               </w:rPr>
               <w:t>)</w:t>
@@ -286,6 +309,153 @@
                 <w:sz w:val="28"/>
                 <w:szCs w:val="28"/>
               </w:rPr>
+              <w:t>User</w:t>
+            </w:r>
+            <w:proofErr w:type="spellEnd"/>
+            <w:r>
+              <w:rPr>
+                <w:sz w:val="28"/>
+                <w:szCs w:val="28"/>
+              </w:rPr>
+              <w:t xml:space="preserve"> management</w:t>
+            </w:r>
+          </w:p>
+        </w:tc>
+        <w:tc>
+          <w:tcPr>
+            <w:tcW w:w="2268" w:type="dxa"/>
+            <w:vAlign w:val="center"/>
+          </w:tcPr>
+          <w:p>
+            <w:pPr>
+              <w:jc w:val="center"/>
+              <w:rPr>
+                <w:sz w:val="28"/>
+                <w:szCs w:val="28"/>
+                <w:lang w:val="en-US"/>
+              </w:rPr>
+            </w:pPr>
+            <w:r>
+              <w:rPr>
+                <w:sz w:val="28"/>
+                <w:szCs w:val="28"/>
+                <w:lang w:val="en-US"/>
+              </w:rPr>
+              <w:t>Manages user</w:t>
+            </w:r>
+          </w:p>
+        </w:tc>
+        <w:tc>
+          <w:tcPr>
+            <w:tcW w:w="3544" w:type="dxa"/>
+            <w:vAlign w:val="center"/>
+          </w:tcPr>
+          <w:p>
+            <w:pPr>
+              <w:jc w:val="center"/>
+              <w:rPr>
+                <w:sz w:val="28"/>
+                <w:szCs w:val="28"/>
+                <w:lang w:val="en-US"/>
+              </w:rPr>
+            </w:pPr>
+            <w:r>
+              <w:rPr>
+                <w:sz w:val="28"/>
+                <w:szCs w:val="28"/>
+                <w:lang w:val="en-US"/>
+              </w:rPr>
+              <w:t>List of users</w:t>
+            </w:r>
+            <w:r>
+              <w:rPr>
+                <w:sz w:val="28"/>
+                <w:szCs w:val="28"/>
+                <w:lang w:val="en-US"/>
+              </w:rPr>
+              <w:t xml:space="preserve"> details</w:t>
+            </w:r>
+            <w:r>
+              <w:rPr>
+                <w:sz w:val="28"/>
+                <w:szCs w:val="28"/>
+                <w:lang w:val="en-US"/>
+              </w:rPr>
+              <w:t xml:space="preserve"> (</w:t>
+            </w:r>
+            <w:proofErr w:type="gramStart"/>
+            <w:r>
+              <w:rPr>
+                <w:sz w:val="28"/>
+                <w:szCs w:val="28"/>
+                <w:lang w:val="en-US"/>
+              </w:rPr>
+              <w:t>username</w:t>
+            </w:r>
+            <w:r>
+              <w:rPr>
+                <w:sz w:val="28"/>
+                <w:szCs w:val="28"/>
+                <w:lang w:val="en-US"/>
+              </w:rPr>
+              <w:t xml:space="preserve"> </w:t>
+            </w:r>
+            <w:r>
+              <w:rPr>
+                <w:sz w:val="28"/>
+                <w:szCs w:val="28"/>
+                <w:lang w:val="en-US"/>
+              </w:rPr>
+              <w:t>,</w:t>
+            </w:r>
+            <w:proofErr w:type="gramEnd"/>
+            <w:r>
+              <w:rPr>
+                <w:sz w:val="28"/>
+                <w:szCs w:val="28"/>
+                <w:lang w:val="en-US"/>
+              </w:rPr>
+              <w:t>email</w:t>
+            </w:r>
+            <w:r>
+              <w:rPr>
+                <w:sz w:val="28"/>
+                <w:szCs w:val="28"/>
+                <w:lang w:val="en-US"/>
+              </w:rPr>
+              <w:t>,…</w:t>
+            </w:r>
+            <w:r>
+              <w:rPr>
+                <w:sz w:val="28"/>
+                <w:szCs w:val="28"/>
+                <w:lang w:val="en-US"/>
+              </w:rPr>
+              <w:t>)</w:t>
+            </w:r>
+          </w:p>
+        </w:tc>
+      </w:tr>
+      <w:tr>
+        <w:tc>
+          <w:tcPr>
+            <w:tcW w:w="2405" w:type="dxa"/>
+            <w:vAlign w:val="center"/>
+          </w:tcPr>
+          <w:p>
+            <w:pPr>
+              <w:jc w:val="center"/>
+              <w:rPr>
+                <w:sz w:val="28"/>
+                <w:szCs w:val="28"/>
+              </w:rPr>
+            </w:pPr>
+            <w:proofErr w:type="spellStart"/>
+            <w:r>
+              <w:rPr>
+                <w:sz w:val="28"/>
+                <w:szCs w:val="28"/>
+              </w:rPr>
               <w:t>Products</w:t>
             </w:r>
             <w:proofErr w:type="spellEnd"/>
@@ -718,15 +888,13 @@
               <w:rPr>
                 <w:sz w:val="28"/>
                 <w:szCs w:val="28"/>
-                <w:highlight w:val="yellow"/>
-                <w:lang w:val="en-US"/>
-              </w:rPr>
-            </w:pPr>
-            <w:r>
-              <w:rPr>
-                <w:sz w:val="28"/>
-                <w:szCs w:val="28"/>
-                <w:highlight w:val="yellow"/>
+                <w:lang w:val="en-US"/>
+              </w:rPr>
+            </w:pPr>
+            <w:r>
+              <w:rPr>
+                <w:sz w:val="28"/>
+                <w:szCs w:val="28"/>
                 <w:lang w:val="en-US"/>
               </w:rPr>
               <w:t xml:space="preserve">List of </w:t>
@@ -735,7 +903,6 @@
               <w:rPr>
                 <w:sz w:val="28"/>
                 <w:szCs w:val="28"/>
-                <w:highlight w:val="yellow"/>
                 <w:lang w:val="en-US"/>
               </w:rPr>
               <w:t>feedback</w:t>
@@ -754,7 +921,6 @@
               <w:rPr>
                 <w:sz w:val="28"/>
                 <w:szCs w:val="28"/>
-                <w:highlight w:val="yellow"/>
                 <w:lang w:val="en-US"/>
               </w:rPr>
               <w:t>(</w:t>
@@ -765,7 +931,6 @@
               <w:rPr>
                 <w:sz w:val="28"/>
                 <w:szCs w:val="28"/>
-                <w:highlight w:val="yellow"/>
                 <w:lang w:val="en-US"/>
               </w:rPr>
               <w:t>product</w:t>
@@ -776,7 +941,6 @@
                 <w:bCs/>
                 <w:sz w:val="28"/>
                 <w:szCs w:val="28"/>
-                <w:highlight w:val="yellow"/>
                 <w:lang w:val="en-US"/>
               </w:rPr>
               <w:t>,</w:t>
@@ -785,7 +949,6 @@
               <w:rPr>
                 <w:sz w:val="28"/>
                 <w:szCs w:val="28"/>
-                <w:highlight w:val="yellow"/>
                 <w:lang w:val="en-US"/>
               </w:rPr>
               <w:t>user</w:t>
@@ -796,7 +959,6 @@
               <w:rPr>
                 <w:sz w:val="28"/>
                 <w:szCs w:val="28"/>
-                <w:highlight w:val="yellow"/>
                 <w:lang w:val="en-US"/>
               </w:rPr>
               <w:t>, rating</w:t>
@@ -805,7 +967,6 @@
               <w:rPr>
                 <w:sz w:val="28"/>
                 <w:szCs w:val="28"/>
-                <w:highlight w:val="yellow"/>
                 <w:lang w:val="en-US"/>
               </w:rPr>
               <w:t>)</w:t>
@@ -976,15 +1137,13 @@
               <w:rPr>
                 <w:sz w:val="28"/>
                 <w:szCs w:val="28"/>
-                <w:highlight w:val="yellow"/>
-                <w:lang w:val="en-US"/>
-              </w:rPr>
-            </w:pPr>
-            <w:r>
-              <w:rPr>
-                <w:sz w:val="28"/>
-                <w:szCs w:val="28"/>
-                <w:highlight w:val="yellow"/>
+                <w:lang w:val="en-US"/>
+              </w:rPr>
+            </w:pPr>
+            <w:r>
+              <w:rPr>
+                <w:sz w:val="28"/>
+                <w:szCs w:val="28"/>
                 <w:lang w:val="en-US"/>
               </w:rPr>
               <w:t>List of pairs</w:t>
@@ -1003,7 +1162,6 @@
               <w:rPr>
                 <w:sz w:val="28"/>
                 <w:szCs w:val="28"/>
-                <w:highlight w:val="yellow"/>
                 <w:lang w:val="en-US"/>
               </w:rPr>
               <w:t>(market, location)</w:t>
@@ -1140,8 +1298,16 @@
               </w:rPr>
               <w:t>market,product</w:t>
             </w:r>
+            <w:proofErr w:type="gramEnd"/>
+            <w:r>
+              <w:rPr>
+                <w:sz w:val="28"/>
+                <w:szCs w:val="28"/>
+                <w:lang w:val="en-US"/>
+              </w:rPr>
+              <w:t>,stock</w:t>
+            </w:r>
             <w:proofErr w:type="spellEnd"/>
-            <w:proofErr w:type="gramEnd"/>
             <w:r>
               <w:rPr>
                 <w:sz w:val="28"/>
@@ -1244,7 +1410,23 @@
                 <w:szCs w:val="28"/>
                 <w:lang w:val="en-US"/>
               </w:rPr>
-              <w:t>Manages the products of the users</w:t>
+              <w:t xml:space="preserve">Manages the products </w:t>
+            </w:r>
+            <w:r>
+              <w:rPr>
+                <w:sz w:val="28"/>
+                <w:szCs w:val="28"/>
+                <w:lang w:val="en-US"/>
+              </w:rPr>
+              <w:t>saved by</w:t>
+            </w:r>
+            <w:r>
+              <w:rPr>
+                <w:sz w:val="28"/>
+                <w:szCs w:val="28"/>
+                <w:lang w:val="en-US"/>
+              </w:rPr>
+              <w:t xml:space="preserve"> users</w:t>
             </w:r>
           </w:p>
         </w:tc>
@@ -1310,7 +1492,7 @@
 </file>
 
 <file path=word/styles.xml><?xml version="1.0" encoding="utf-8"?>
-<w:styles xmlns:mc="http://schemas.openxmlformats.org/markup-compatibility/2006" xmlns:r="http://schemas.openxmlformats.org/officeDocument/2006/relationships" xmlns:w="http://schemas.openxmlformats.org/wordprocessingml/2006/main" xmlns:w14="http://schemas.microsoft.com/office/word/2010/wordml" xmlns:w15="http://schemas.microsoft.com/office/word/2012/wordml" xmlns:w16cex="http://schemas.microsoft.com/office/word/2018/wordml/cex" xmlns:w16cid="http://schemas.microsoft.com/office/word/2016/wordml/cid" xmlns:w16="http://schemas.microsoft.com/office/word/2018/wordml" xmlns:w16sdtdh="http://schemas.microsoft.com/office/word/2020/wordml/sdtdatahash" xmlns:w16se="http://schemas.microsoft.com/office/word/2015/wordml/symex" mc:Ignorable="w14 w15 w16se w16cid w16 w16cex w16sdtdh">
+<w:styles xmlns:mc="http://schemas.openxmlformats.org/markup-compatibility/2006" xmlns:r="http://schemas.openxmlformats.org/officeDocument/2006/relationships" xmlns:w="http://schemas.openxmlformats.org/wordprocessingml/2006/main" xmlns:w14="http://schemas.microsoft.com/office/word/2010/wordml" xmlns:w15="http://schemas.microsoft.com/office/word/2012/wordml" xmlns:w16cex="http://schemas.microsoft.com/office/word/2018/wordml/cex" xmlns:w16cid="http://schemas.microsoft.com/office/word/2016/wordml/cid" xmlns:w16="http://schemas.microsoft.com/office/word/2018/wordml" xmlns:w16du="http://schemas.microsoft.com/office/word/2023/wordml/word16du" xmlns:w16sdtdh="http://schemas.microsoft.com/office/word/2020/wordml/sdtdatahash" xmlns:w16se="http://schemas.microsoft.com/office/word/2015/wordml/symex" mc:Ignorable="w14 w15 w16se w16cid w16 w16cex w16sdtdh w16du">
   <w:docDefaults>
     <w:rPrDefault>
       <w:rPr>

</xml_diff>